<commit_message>
Add user signature date question. Addresses #16
</commit_message>
<xml_diff>
--- a/docassemble/RedisSignersExperiment/data/templates/test-signatures.docx
+++ b/docassemble/RedisSignersExperiment/data/templates/test-signatures.docx
@@ -5,17 +5,12 @@
     <w:p>
       <w:pPr>
         <w:pStyle w:val="Default"/>
-        <w:bidi w:val="0"/>
         <w:spacing w:before="0" w:line="259" w:lineRule="auto"/>
-        <w:ind w:left="0" w:right="0" w:firstLine="0"/>
-        <w:jc w:val="left"/>
         <w:rPr>
           <w:rFonts w:ascii="Calibri" w:cs="Calibri" w:hAnsi="Calibri" w:eastAsia="Calibri"/>
           <w:sz w:val="22"/>
           <w:szCs w:val="22"/>
           <w:u w:color="000000"/>
-          <w:rtl w:val="0"/>
-          <w:lang w:val="en-US"/>
           <w14:textOutline w14:w="12700" w14:cap="flat">
             <w14:noFill/>
             <w14:miter w14:lim="400000"/>
@@ -41,15 +36,24 @@
     <w:p>
       <w:pPr>
         <w:pStyle w:val="Default"/>
-        <w:bidi w:val="0"/>
         <w:spacing w:before="0" w:line="259" w:lineRule="auto"/>
-        <w:ind w:left="0" w:right="0" w:firstLine="0"/>
-        <w:jc w:val="left"/>
         <w:rPr>
           <w:rFonts w:ascii="Calibri" w:cs="Calibri" w:hAnsi="Calibri" w:eastAsia="Calibri"/>
           <w:sz w:val="22"/>
           <w:szCs w:val="22"/>
           <w:u w:val="single" w:color="000000"/>
+          <w14:textOutline w14:w="12700" w14:cap="flat">
+            <w14:noFill/>
+            <w14:miter w14:lim="400000"/>
+          </w14:textOutline>
+        </w:rPr>
+      </w:pPr>
+      <w:r>
+        <w:rPr>
+          <w:rFonts w:ascii="Calibri" w:hAnsi="Calibri"/>
+          <w:sz w:val="22"/>
+          <w:szCs w:val="22"/>
+          <w:u w:val="single" w:color="000000"/>
           <w:rtl w:val="0"/>
           <w:lang w:val="en-US"/>
           <w14:textOutline w14:w="12700" w14:cap="flat">
@@ -57,7 +61,8 @@
             <w14:miter w14:lim="400000"/>
           </w14:textOutline>
         </w:rPr>
-      </w:pPr>
+        <w:t>{{ showifdef(</w:t>
+      </w:r>
       <w:r>
         <w:rPr>
           <w:rFonts w:ascii="Calibri" w:hAnsi="Calibri"/>
@@ -71,22 +76,123 @@
             <w14:miter w14:lim="400000"/>
           </w14:textOutline>
         </w:rPr>
-        <w:t>{{ showifdef(signer.instanceName + '.signature') }}</w:t>
+        <w:t xml:space="preserve"> </w:t>
+      </w:r>
+      <w:r>
+        <w:rPr>
+          <w:rFonts w:ascii="Calibri" w:hAnsi="Calibri"/>
+          <w:sz w:val="22"/>
+          <w:szCs w:val="22"/>
+          <w:u w:val="single" w:color="000000"/>
+          <w:rtl w:val="0"/>
+          <w:lang w:val="en-US"/>
+          <w14:textOutline w14:w="12700" w14:cap="flat">
+            <w14:noFill/>
+            <w14:miter w14:lim="400000"/>
+          </w14:textOutline>
+        </w:rPr>
+        <w:t>signer.attr_name(</w:t>
+      </w:r>
+      <w:r>
+        <w:rPr>
+          <w:rFonts w:ascii="Calibri" w:hAnsi="Calibri" w:hint="default"/>
+          <w:sz w:val="22"/>
+          <w:szCs w:val="22"/>
+          <w:u w:val="single" w:color="000000"/>
+          <w:rtl w:val="0"/>
+          <w:lang w:val="en-US"/>
+          <w14:textOutline w14:w="12700" w14:cap="flat">
+            <w14:noFill/>
+            <w14:miter w14:lim="400000"/>
+          </w14:textOutline>
+        </w:rPr>
+        <w:t xml:space="preserve"> ‘</w:t>
+      </w:r>
+      <w:r>
+        <w:rPr>
+          <w:rFonts w:ascii="Calibri" w:hAnsi="Calibri"/>
+          <w:sz w:val="22"/>
+          <w:szCs w:val="22"/>
+          <w:u w:val="single" w:color="000000"/>
+          <w:rtl w:val="0"/>
+          <w:lang w:val="en-US"/>
+          <w14:textOutline w14:w="12700" w14:cap="flat">
+            <w14:noFill/>
+            <w14:miter w14:lim="400000"/>
+          </w14:textOutline>
+        </w:rPr>
+        <w:t>signature'</w:t>
+      </w:r>
+      <w:r>
+        <w:rPr>
+          <w:rFonts w:ascii="Calibri" w:hAnsi="Calibri"/>
+          <w:sz w:val="22"/>
+          <w:szCs w:val="22"/>
+          <w:u w:val="single" w:color="000000"/>
+          <w:rtl w:val="0"/>
+          <w:lang w:val="en-US"/>
+          <w14:textOutline w14:w="12700" w14:cap="flat">
+            <w14:noFill/>
+            <w14:miter w14:lim="400000"/>
+          </w14:textOutline>
+        </w:rPr>
+        <w:t xml:space="preserve"> </w:t>
+      </w:r>
+      <w:r>
+        <w:rPr>
+          <w:rFonts w:ascii="Calibri" w:hAnsi="Calibri"/>
+          <w:sz w:val="22"/>
+          <w:szCs w:val="22"/>
+          <w:u w:val="single" w:color="000000"/>
+          <w:rtl w:val="0"/>
+          <w:lang w:val="en-US"/>
+          <w14:textOutline w14:w="12700" w14:cap="flat">
+            <w14:noFill/>
+            <w14:miter w14:lim="400000"/>
+          </w14:textOutline>
+        </w:rPr>
+        <w:t>)</w:t>
+      </w:r>
+      <w:r>
+        <w:rPr>
+          <w:rFonts w:ascii="Calibri" w:hAnsi="Calibri"/>
+          <w:sz w:val="22"/>
+          <w:szCs w:val="22"/>
+          <w:u w:val="single" w:color="000000"/>
+          <w:rtl w:val="0"/>
+          <w:lang w:val="en-US"/>
+          <w14:textOutline w14:w="12700" w14:cap="flat">
+            <w14:noFill/>
+            <w14:miter w14:lim="400000"/>
+          </w14:textOutline>
+        </w:rPr>
+        <w:t>)</w:t>
+      </w:r>
+      <w:r>
+        <w:rPr>
+          <w:rFonts w:ascii="Calibri" w:hAnsi="Calibri"/>
+          <w:sz w:val="22"/>
+          <w:szCs w:val="22"/>
+          <w:u w:val="single" w:color="000000"/>
+          <w:rtl w:val="0"/>
+          <w:lang w:val="en-US"/>
+          <w14:textOutline w14:w="12700" w14:cap="flat">
+            <w14:noFill/>
+            <w14:miter w14:lim="400000"/>
+          </w14:textOutline>
+        </w:rPr>
+        <w:t xml:space="preserve"> }}</w:t>
       </w:r>
     </w:p>
     <w:p>
       <w:pPr>
         <w:pStyle w:val="Default"/>
-        <w:bidi w:val="0"/>
         <w:spacing w:before="0" w:line="259" w:lineRule="auto"/>
-        <w:ind w:left="0" w:right="0" w:firstLine="0"/>
-        <w:jc w:val="left"/>
         <w:rPr>
           <w:rFonts w:ascii="Calibri" w:cs="Calibri" w:hAnsi="Calibri" w:eastAsia="Calibri"/>
           <w:sz w:val="22"/>
           <w:szCs w:val="22"/>
           <w:u w:color="000000"/>
-          <w:rtl w:val="0"/>
           <w:lang w:val="fr-FR"/>
           <w14:textOutline w14:w="12700" w14:cap="flat">
             <w14:noFill/>
@@ -113,16 +219,12 @@
     <w:p>
       <w:pPr>
         <w:pStyle w:val="Default"/>
-        <w:bidi w:val="0"/>
         <w:spacing w:before="0" w:line="259" w:lineRule="auto"/>
-        <w:ind w:left="0" w:right="0" w:firstLine="0"/>
-        <w:jc w:val="left"/>
         <w:rPr>
           <w:rFonts w:ascii="Calibri" w:cs="Calibri" w:hAnsi="Calibri" w:eastAsia="Calibri"/>
           <w:sz w:val="22"/>
           <w:szCs w:val="22"/>
           <w:u w:color="000000"/>
-          <w:rtl w:val="0"/>
           <w:lang w:val="fr-FR"/>
           <w14:textOutline w14:w="12700" w14:cap="flat">
             <w14:noFill/>
@@ -149,12 +251,17 @@
     <w:p>
       <w:pPr>
         <w:pStyle w:val="Default"/>
-        <w:bidi w:val="0"/>
         <w:spacing w:before="0" w:line="259" w:lineRule="auto"/>
-        <w:ind w:left="0" w:right="0" w:firstLine="0"/>
-        <w:jc w:val="left"/>
-        <w:rPr>
-          <w:rtl w:val="0"/>
+        <w:rPr>
+          <w:rFonts w:ascii="Calibri" w:cs="Calibri" w:hAnsi="Calibri" w:eastAsia="Calibri"/>
+          <w:sz w:val="22"/>
+          <w:szCs w:val="22"/>
+          <w:u w:color="000000"/>
+          <w:lang w:val="fr-FR"/>
+          <w14:textOutline w14:w="12700" w14:cap="flat">
+            <w14:noFill/>
+            <w14:miter w14:lim="400000"/>
+          </w14:textOutline>
         </w:rPr>
       </w:pPr>
       <w:r>
@@ -164,6 +271,290 @@
           <w:szCs w:val="22"/>
           <w:u w:color="000000"/>
           <w:rtl w:val="0"/>
+          <w:lang w:val="fr-FR"/>
+          <w14:textOutline w14:w="12700" w14:cap="flat">
+            <w14:noFill/>
+            <w14:miter w14:lim="400000"/>
+          </w14:textOutline>
+        </w:rPr>
+        <w:t>{% if defined( signer</w:t>
+      </w:r>
+      <w:r>
+        <w:rPr>
+          <w:rFonts w:ascii="Calibri" w:hAnsi="Calibri"/>
+          <w:sz w:val="22"/>
+          <w:szCs w:val="22"/>
+          <w:u w:color="000000"/>
+          <w:rtl w:val="0"/>
+          <w:lang w:val="fr-FR"/>
+          <w14:textOutline w14:w="12700" w14:cap="flat">
+            <w14:noFill/>
+            <w14:miter w14:lim="400000"/>
+          </w14:textOutline>
+        </w:rPr>
+        <w:t>.attr_name(</w:t>
+      </w:r>
+      <w:r>
+        <w:rPr>
+          <w:rFonts w:ascii="Calibri" w:hAnsi="Calibri" w:hint="default"/>
+          <w:sz w:val="22"/>
+          <w:szCs w:val="22"/>
+          <w:u w:color="000000"/>
+          <w:rtl w:val="0"/>
+          <w:lang w:val="fr-FR"/>
+          <w14:textOutline w14:w="12700" w14:cap="flat">
+            <w14:noFill/>
+            <w14:miter w14:lim="400000"/>
+          </w14:textOutline>
+        </w:rPr>
+        <w:t xml:space="preserve"> ‘</w:t>
+      </w:r>
+      <w:r>
+        <w:rPr>
+          <w:rFonts w:ascii="Calibri" w:hAnsi="Calibri"/>
+          <w:sz w:val="22"/>
+          <w:szCs w:val="22"/>
+          <w:u w:color="000000"/>
+          <w:rtl w:val="0"/>
+          <w:lang w:val="fr-FR"/>
+          <w14:textOutline w14:w="12700" w14:cap="flat">
+            <w14:noFill/>
+            <w14:miter w14:lim="400000"/>
+          </w14:textOutline>
+        </w:rPr>
+        <w:t>signature_date</w:t>
+      </w:r>
+      <w:r>
+        <w:rPr>
+          <w:rFonts w:ascii="Calibri" w:hAnsi="Calibri" w:hint="default"/>
+          <w:sz w:val="22"/>
+          <w:szCs w:val="22"/>
+          <w:u w:color="000000"/>
+          <w:rtl w:val="0"/>
+          <w:lang w:val="fr-FR"/>
+          <w14:textOutline w14:w="12700" w14:cap="flat">
+            <w14:noFill/>
+            <w14:miter w14:lim="400000"/>
+          </w14:textOutline>
+        </w:rPr>
+        <w:t xml:space="preserve">’ </w:t>
+      </w:r>
+      <w:r>
+        <w:rPr>
+          <w:rFonts w:ascii="Calibri" w:hAnsi="Calibri"/>
+          <w:sz w:val="22"/>
+          <w:szCs w:val="22"/>
+          <w:u w:color="000000"/>
+          <w:rtl w:val="0"/>
+          <w:lang w:val="fr-FR"/>
+          <w14:textOutline w14:w="12700" w14:cap="flat">
+            <w14:noFill/>
+            <w14:miter w14:lim="400000"/>
+          </w14:textOutline>
+        </w:rPr>
+        <w:t>)) %}</w:t>
+      </w:r>
+    </w:p>
+    <w:p>
+      <w:pPr>
+        <w:pStyle w:val="Default"/>
+        <w:spacing w:before="0" w:line="259" w:lineRule="auto"/>
+        <w:rPr>
+          <w:rFonts w:ascii="Calibri" w:cs="Calibri" w:hAnsi="Calibri" w:eastAsia="Calibri"/>
+          <w:sz w:val="22"/>
+          <w:szCs w:val="22"/>
+          <w:u w:color="000000"/>
+          <w:lang w:val="fr-FR"/>
+          <w14:textOutline w14:w="12700" w14:cap="flat">
+            <w14:noFill/>
+            <w14:miter w14:lim="400000"/>
+          </w14:textOutline>
+        </w:rPr>
+      </w:pPr>
+      <w:r>
+        <w:rPr>
+          <w:rFonts w:ascii="Calibri" w:hAnsi="Calibri"/>
+          <w:sz w:val="22"/>
+          <w:szCs w:val="22"/>
+          <w:u w:color="000000"/>
+          <w:rtl w:val="0"/>
+          <w:lang w:val="fr-FR"/>
+          <w14:textOutline w14:w="12700" w14:cap="flat">
+            <w14:noFill/>
+            <w14:miter w14:lim="400000"/>
+          </w14:textOutline>
+        </w:rPr>
+        <w:t>{{ signer.signature_date }}</w:t>
+      </w:r>
+    </w:p>
+    <w:p>
+      <w:pPr>
+        <w:pStyle w:val="Default"/>
+        <w:spacing w:before="0" w:line="259" w:lineRule="auto"/>
+        <w:rPr>
+          <w:rFonts w:ascii="Calibri" w:cs="Calibri" w:hAnsi="Calibri" w:eastAsia="Calibri"/>
+          <w:sz w:val="22"/>
+          <w:szCs w:val="22"/>
+          <w:u w:color="000000"/>
+          <w:lang w:val="fr-FR"/>
+          <w14:textOutline w14:w="12700" w14:cap="flat">
+            <w14:noFill/>
+            <w14:miter w14:lim="400000"/>
+          </w14:textOutline>
+        </w:rPr>
+      </w:pPr>
+      <w:r>
+        <w:rPr>
+          <w:rFonts w:ascii="Calibri" w:hAnsi="Calibri"/>
+          <w:sz w:val="22"/>
+          <w:szCs w:val="22"/>
+          <w:u w:color="000000"/>
+          <w:rtl w:val="0"/>
+          <w:lang w:val="fr-FR"/>
+          <w14:textOutline w14:w="12700" w14:cap="flat">
+            <w14:noFill/>
+            <w14:miter w14:lim="400000"/>
+          </w14:textOutline>
+        </w:rPr>
+        <w:t xml:space="preserve">{% elif defined( </w:t>
+      </w:r>
+      <w:r>
+        <w:rPr>
+          <w:rFonts w:ascii="Calibri" w:hAnsi="Calibri" w:hint="default"/>
+          <w:sz w:val="22"/>
+          <w:szCs w:val="22"/>
+          <w:u w:color="000000"/>
+          <w:rtl w:val="0"/>
+          <w:lang w:val="fr-FR"/>
+          <w14:textOutline w14:w="12700" w14:cap="flat">
+            <w14:noFill/>
+            <w14:miter w14:lim="400000"/>
+          </w14:textOutline>
+        </w:rPr>
+        <w:t>‘</w:t>
+      </w:r>
+      <w:r>
+        <w:rPr>
+          <w:rFonts w:ascii="Calibri" w:hAnsi="Calibri"/>
+          <w:sz w:val="22"/>
+          <w:szCs w:val="22"/>
+          <w:u w:color="000000"/>
+          <w:rtl w:val="0"/>
+          <w:lang w:val="fr-FR"/>
+          <w14:textOutline w14:w="12700" w14:cap="flat">
+            <w14:noFill/>
+            <w14:miter w14:lim="400000"/>
+          </w14:textOutline>
+        </w:rPr>
+        <w:t>signature_date</w:t>
+      </w:r>
+      <w:r>
+        <w:rPr>
+          <w:rFonts w:ascii="Calibri" w:hAnsi="Calibri" w:hint="default"/>
+          <w:sz w:val="22"/>
+          <w:szCs w:val="22"/>
+          <w:u w:color="000000"/>
+          <w:rtl w:val="0"/>
+          <w:lang w:val="fr-FR"/>
+          <w14:textOutline w14:w="12700" w14:cap="flat">
+            <w14:noFill/>
+            <w14:miter w14:lim="400000"/>
+          </w14:textOutline>
+        </w:rPr>
+        <w:t xml:space="preserve">’ </w:t>
+      </w:r>
+      <w:r>
+        <w:rPr>
+          <w:rFonts w:ascii="Calibri" w:hAnsi="Calibri"/>
+          <w:sz w:val="22"/>
+          <w:szCs w:val="22"/>
+          <w:u w:color="000000"/>
+          <w:rtl w:val="0"/>
+          <w:lang w:val="fr-FR"/>
+          <w14:textOutline w14:w="12700" w14:cap="flat">
+            <w14:noFill/>
+            <w14:miter w14:lim="400000"/>
+          </w14:textOutline>
+        </w:rPr>
+        <w:t>) %}</w:t>
+      </w:r>
+    </w:p>
+    <w:p>
+      <w:pPr>
+        <w:pStyle w:val="Default"/>
+        <w:spacing w:before="0" w:line="259" w:lineRule="auto"/>
+        <w:rPr>
+          <w:rFonts w:ascii="Calibri" w:cs="Calibri" w:hAnsi="Calibri" w:eastAsia="Calibri"/>
+          <w:sz w:val="22"/>
+          <w:szCs w:val="22"/>
+          <w:u w:color="000000"/>
+          <w:lang w:val="fr-FR"/>
+          <w14:textOutline w14:w="12700" w14:cap="flat">
+            <w14:noFill/>
+            <w14:miter w14:lim="400000"/>
+          </w14:textOutline>
+        </w:rPr>
+      </w:pPr>
+      <w:r>
+        <w:rPr>
+          <w:rFonts w:ascii="Calibri" w:hAnsi="Calibri"/>
+          <w:sz w:val="22"/>
+          <w:szCs w:val="22"/>
+          <w:u w:color="000000"/>
+          <w:rtl w:val="0"/>
+          <w:lang w:val="fr-FR"/>
+          <w14:textOutline w14:w="12700" w14:cap="flat">
+            <w14:noFill/>
+            <w14:miter w14:lim="400000"/>
+          </w14:textOutline>
+        </w:rPr>
+        <w:t>{{ signature_date }}</w:t>
+      </w:r>
+    </w:p>
+    <w:p>
+      <w:pPr>
+        <w:pStyle w:val="Default"/>
+        <w:spacing w:before="0" w:line="259" w:lineRule="auto"/>
+        <w:rPr>
+          <w:rFonts w:ascii="Calibri" w:cs="Calibri" w:hAnsi="Calibri" w:eastAsia="Calibri"/>
+          <w:sz w:val="22"/>
+          <w:szCs w:val="22"/>
+          <w:u w:color="000000"/>
+          <w:lang w:val="fr-FR"/>
+          <w14:textOutline w14:w="12700" w14:cap="flat">
+            <w14:noFill/>
+            <w14:miter w14:lim="400000"/>
+          </w14:textOutline>
+        </w:rPr>
+      </w:pPr>
+      <w:r>
+        <w:rPr>
+          <w:rFonts w:ascii="Calibri" w:hAnsi="Calibri"/>
+          <w:sz w:val="22"/>
+          <w:szCs w:val="22"/>
+          <w:u w:color="000000"/>
+          <w:rtl w:val="0"/>
+          <w:lang w:val="fr-FR"/>
+          <w14:textOutline w14:w="12700" w14:cap="flat">
+            <w14:noFill/>
+            <w14:miter w14:lim="400000"/>
+          </w14:textOutline>
+        </w:rPr>
+        <w:t>{% endif %}</w:t>
+      </w:r>
+    </w:p>
+    <w:p>
+      <w:pPr>
+        <w:pStyle w:val="Default"/>
+        <w:spacing w:before="0" w:line="259" w:lineRule="auto"/>
+      </w:pPr>
+      <w:r>
+        <w:rPr>
+          <w:rFonts w:ascii="Calibri" w:hAnsi="Calibri"/>
+          <w:sz w:val="22"/>
+          <w:szCs w:val="22"/>
+          <w:u w:color="000000"/>
+          <w:rtl w:val="0"/>
           <w:lang w:val="en-US"/>
           <w14:textOutline w14:w="12700" w14:cap="flat">
             <w14:noFill/>
@@ -171,20 +562,6 @@
           </w14:textOutline>
         </w:rPr>
         <w:t>{% endfor %}</w:t>
-      </w:r>
-      <w:r>
-        <w:rPr>
-          <w:rFonts w:ascii="Calibri" w:cs="Calibri" w:hAnsi="Calibri" w:eastAsia="Calibri"/>
-          <w:sz w:val="22"/>
-          <w:szCs w:val="22"/>
-          <w:u w:color="000000"/>
-          <w:rtl w:val="0"/>
-          <w:lang w:val="en-US"/>
-          <w14:textOutline w14:w="12700" w14:cap="flat">
-            <w14:noFill/>
-            <w14:miter w14:lim="400000"/>
-          </w14:textOutline>
-        </w:rPr>
       </w:r>
     </w:p>
     <w:sectPr>
@@ -201,6 +578,10 @@
 <file path=word/footer1.xml><?xml version="1.0" encoding="utf-8"?>
 <w:ftr xmlns:r="http://schemas.openxmlformats.org/officeDocument/2006/relationships" xmlns:wp="http://schemas.openxmlformats.org/drawingml/2006/wordprocessingDrawing" xmlns:w="http://schemas.openxmlformats.org/wordprocessingml/2006/main" xmlns:w10="urn:schemas-microsoft-com:office:word" xmlns:w14="http://schemas.microsoft.com/office/word/2010/wordml" xmlns:wps="http://schemas.microsoft.com/office/word/2010/wordprocessingShape" xmlns:wpg="http://schemas.microsoft.com/office/word/2010/wordprocessingGroup" xmlns:mc="http://schemas.openxmlformats.org/markup-compatibility/2006" xmlns:v="urn:schemas-microsoft-com:vml" xmlns:o="urn:schemas-microsoft-com:office:office" xmlns:m="http://schemas.openxmlformats.org/officeDocument/2006/math" mc:Ignorable="w14">
   <w:p>
+    <w:pPr>
+      <w:pStyle w:val="Header &amp; Footer"/>
+      <w:bidi w:val="0"/>
+    </w:pPr>
     <w:r/>
   </w:p>
 </w:ftr>
@@ -209,6 +590,10 @@
 <file path=word/header1.xml><?xml version="1.0" encoding="utf-8"?>
 <w:hdr xmlns:r="http://schemas.openxmlformats.org/officeDocument/2006/relationships" xmlns:wp="http://schemas.openxmlformats.org/drawingml/2006/wordprocessingDrawing" xmlns:w="http://schemas.openxmlformats.org/wordprocessingml/2006/main" xmlns:w10="urn:schemas-microsoft-com:office:word" xmlns:w14="http://schemas.microsoft.com/office/word/2010/wordml" xmlns:wps="http://schemas.microsoft.com/office/word/2010/wordprocessingShape" xmlns:wpg="http://schemas.microsoft.com/office/word/2010/wordprocessingGroup" xmlns:mc="http://schemas.openxmlformats.org/markup-compatibility/2006" xmlns:v="urn:schemas-microsoft-com:vml" xmlns:o="urn:schemas-microsoft-com:office:office" xmlns:m="http://schemas.openxmlformats.org/officeDocument/2006/math" mc:Ignorable="w14">
   <w:p>
+    <w:pPr>
+      <w:pStyle w:val="Header &amp; Footer"/>
+      <w:bidi w:val="0"/>
+    </w:pPr>
     <w:r/>
   </w:p>
 </w:hdr>
@@ -321,6 +706,55 @@
     <w:next w:val="No List"/>
     <w:pPr/>
   </w:style>
+  <w:style w:type="paragraph" w:styleId="Header &amp; Footer">
+    <w:name w:val="Header &amp; Footer"/>
+    <w:next w:val="Header &amp; Footer"/>
+    <w:pPr>
+      <w:keepNext w:val="0"/>
+      <w:keepLines w:val="0"/>
+      <w:pageBreakBefore w:val="0"/>
+      <w:widowControl w:val="1"/>
+      <w:shd w:val="clear" w:color="auto" w:fill="auto"/>
+      <w:tabs>
+        <w:tab w:val="right" w:pos="9020"/>
+      </w:tabs>
+      <w:suppressAutoHyphens w:val="0"/>
+      <w:bidi w:val="0"/>
+      <w:spacing w:before="0" w:after="0" w:line="240" w:lineRule="auto"/>
+      <w:ind w:left="0" w:right="0" w:firstLine="0"/>
+      <w:jc w:val="left"/>
+      <w:outlineLvl w:val="9"/>
+    </w:pPr>
+    <w:rPr>
+      <w:rFonts w:ascii="Helvetica Neue" w:cs="Arial Unicode MS" w:hAnsi="Helvetica Neue" w:eastAsia="Arial Unicode MS"/>
+      <w:b w:val="0"/>
+      <w:bCs w:val="0"/>
+      <w:i w:val="0"/>
+      <w:iCs w:val="0"/>
+      <w:caps w:val="0"/>
+      <w:smallCaps w:val="0"/>
+      <w:strike w:val="0"/>
+      <w:dstrike w:val="0"/>
+      <w:outline w:val="0"/>
+      <w:color w:val="000000"/>
+      <w:spacing w:val="0"/>
+      <w:kern w:val="0"/>
+      <w:position w:val="0"/>
+      <w:sz w:val="24"/>
+      <w:szCs w:val="24"/>
+      <w:u w:val="none"/>
+      <w:shd w:val="nil" w:color="auto" w:fill="auto"/>
+      <w:vertAlign w:val="baseline"/>
+      <w14:textOutline>
+        <w14:noFill/>
+      </w14:textOutline>
+      <w14:textFill>
+        <w14:solidFill>
+          <w14:srgbClr w14:val="000000"/>
+        </w14:solidFill>
+      </w14:textFill>
+    </w:rPr>
+  </w:style>
   <w:style w:type="paragraph" w:styleId="Default">
     <w:name w:val="Default"/>
     <w:next w:val="Default"/>
@@ -354,12 +788,13 @@
       <w:position w:val="0"/>
       <w:sz w:val="24"/>
       <w:szCs w:val="24"/>
-      <w:u w:val="none"/>
+      <w:u w:val="none" w:color="000000"/>
       <w:shd w:val="nil" w:color="auto" w:fill="auto"/>
       <w:vertAlign w:val="baseline"/>
       <w:lang w:val="en-US"/>
-      <w14:textOutline>
+      <w14:textOutline w14:w="12700" w14:cap="flat">
         <w14:noFill/>
+        <w14:miter w14:lim="400000"/>
       </w14:textOutline>
       <w14:textFill>
         <w14:solidFill>
@@ -382,10 +817,10 @@
         <a:srgbClr val="FFFFFF"/>
       </a:lt1>
       <a:dk2>
-        <a:srgbClr val="5E5E5E"/>
+        <a:srgbClr val="A7A7A7"/>
       </a:dk2>
       <a:lt2>
-        <a:srgbClr val="D5D5D5"/>
+        <a:srgbClr val="535353"/>
       </a:lt2>
       <a:accent1>
         <a:srgbClr val="00A2FF"/>
@@ -562,11 +997,14 @@
     <a:spDef>
       <a:spPr>
         <a:solidFill>
-          <a:srgbClr val="000000"/>
+          <a:srgbClr val="FFFFFF"/>
         </a:solidFill>
-        <a:ln w="12700" cap="flat">
-          <a:noFill/>
-          <a:miter lim="400000"/>
+        <a:ln w="25400" cap="flat">
+          <a:solidFill>
+            <a:schemeClr val="accent1"/>
+          </a:solidFill>
+          <a:prstDash val="solid"/>
+          <a:round/>
         </a:ln>
         <a:effectLst/>
         <a:sp3d/>
@@ -575,34 +1013,34 @@
         <a:spAutoFit/>
       </a:bodyPr>
       <a:lstStyle>
-        <a:defPPr marL="0" marR="0" indent="0" algn="ctr" defTabSz="584200" rtl="0" fontAlgn="auto" latinLnBrk="0" hangingPunct="0">
-          <a:lnSpc>
-            <a:spcPct val="100000"/>
-          </a:lnSpc>
-          <a:spcBef>
-            <a:spcPts val="0"/>
-          </a:spcBef>
-          <a:spcAft>
-            <a:spcPts val="0"/>
-          </a:spcAft>
-          <a:buClrTx/>
-          <a:buSzTx/>
-          <a:buFontTx/>
-          <a:buNone/>
-          <a:tabLst/>
-          <a:defRPr b="0" baseline="0" cap="none" i="0" spc="0" strike="noStrike" sz="2200" u="none" kumimoji="0" normalizeH="0">
-            <a:ln>
-              <a:noFill/>
-            </a:ln>
-            <a:solidFill>
-              <a:srgbClr val="FFFFFF"/>
-            </a:solidFill>
-            <a:effectLst/>
-            <a:uFillTx/>
-            <a:latin typeface="Helvetica Neue Medium"/>
-            <a:ea typeface="Helvetica Neue Medium"/>
-            <a:cs typeface="Helvetica Neue Medium"/>
-            <a:sym typeface="Helvetica Neue Medium"/>
+        <a:defPPr marL="0" marR="0" indent="0" algn="l" defTabSz="914400" rtl="0" fontAlgn="auto" latinLnBrk="0" hangingPunct="0">
+          <a:lnSpc>
+            <a:spcPct val="100000"/>
+          </a:lnSpc>
+          <a:spcBef>
+            <a:spcPts val="0"/>
+          </a:spcBef>
+          <a:spcAft>
+            <a:spcPts val="0"/>
+          </a:spcAft>
+          <a:buClrTx/>
+          <a:buSzTx/>
+          <a:buFontTx/>
+          <a:buNone/>
+          <a:tabLst/>
+          <a:defRPr b="0" baseline="0" cap="none" i="0" spc="0" strike="noStrike" sz="1800" u="none" kumimoji="0" normalizeH="0">
+            <a:ln>
+              <a:noFill/>
+            </a:ln>
+            <a:solidFill>
+              <a:srgbClr val="000000"/>
+            </a:solidFill>
+            <a:effectLst/>
+            <a:uFillTx/>
+            <a:latin typeface="+mn-lt"/>
+            <a:ea typeface="+mn-ea"/>
+            <a:cs typeface="+mn-cs"/>
+            <a:sym typeface="Helvetica Neue"/>
           </a:defRPr>
         </a:defPPr>
         <a:lvl1pPr marL="0" marR="0" indent="0" algn="l" defTabSz="914400" rtl="0" fontAlgn="auto" latinLnBrk="1" hangingPunct="0">
@@ -852,10 +1290,10 @@
         <a:noFill/>
         <a:ln w="25400" cap="flat">
           <a:solidFill>
-            <a:srgbClr val="000000"/>
+            <a:schemeClr val="accent1"/>
           </a:solidFill>
           <a:prstDash val="solid"/>
-          <a:miter lim="400000"/>
+          <a:round/>
         </a:ln>
         <a:effectLst/>
         <a:sp3d/>
@@ -1146,22 +1584,22 @@
         <a:spAutoFit/>
       </a:bodyPr>
       <a:lstStyle>
-        <a:defPPr marL="0" marR="0" indent="0" algn="l" defTabSz="457200" rtl="0" fontAlgn="auto" latinLnBrk="0" hangingPunct="0">
-          <a:lnSpc>
-            <a:spcPct val="100000"/>
-          </a:lnSpc>
-          <a:spcBef>
-            <a:spcPts val="0"/>
-          </a:spcBef>
-          <a:spcAft>
-            <a:spcPts val="0"/>
-          </a:spcAft>
-          <a:buClrTx/>
-          <a:buSzTx/>
-          <a:buFontTx/>
-          <a:buNone/>
-          <a:tabLst/>
-          <a:defRPr b="0" baseline="0" cap="none" i="0" spc="0" strike="noStrike" sz="1100" u="none" kumimoji="0" normalizeH="0">
+        <a:defPPr marL="0" marR="0" indent="0" algn="l" defTabSz="914400" rtl="0" fontAlgn="auto" latinLnBrk="0" hangingPunct="0">
+          <a:lnSpc>
+            <a:spcPct val="100000"/>
+          </a:lnSpc>
+          <a:spcBef>
+            <a:spcPts val="0"/>
+          </a:spcBef>
+          <a:spcAft>
+            <a:spcPts val="0"/>
+          </a:spcAft>
+          <a:buClrTx/>
+          <a:buSzTx/>
+          <a:buFontTx/>
+          <a:buNone/>
+          <a:tabLst/>
+          <a:defRPr b="0" baseline="0" cap="none" i="0" spc="0" strike="noStrike" sz="1800" u="none" kumimoji="0" normalizeH="0">
             <a:ln>
               <a:noFill/>
             </a:ln>

</xml_diff>